<commit_message>
make table 1 changeable for supps
</commit_message>
<xml_diff>
--- a/doc/table1.docx
+++ b/doc/table1.docx
@@ -133,7 +133,7 @@
                 <w:rFonts w:ascii="Calibri" w:hAnsi="Calibri"/>
                 <w:sz w:val="20"/>
               </w:rPr>
-              <w:t xml:space="preserve">N = 1,838</w:t>
+              <w:t xml:space="preserve">N = 1,790</w:t>
             </w:r>
           </w:p>
         </w:tc>
@@ -176,7 +176,7 @@
                 <w:rFonts w:ascii="Calibri" w:hAnsi="Calibri"/>
                 <w:sz w:val="20"/>
               </w:rPr>
-              <w:t xml:space="preserve">N = 1,841</w:t>
+              <w:t xml:space="preserve">N = 1,793</w:t>
             </w:r>
           </w:p>
         </w:tc>
@@ -219,7 +219,7 @@
                 <w:rFonts w:ascii="Calibri" w:hAnsi="Calibri"/>
                 <w:sz w:val="20"/>
               </w:rPr>
-              <w:t xml:space="preserve">N = 1,848</w:t>
+              <w:t xml:space="preserve">N = 1,800</w:t>
             </w:r>
           </w:p>
         </w:tc>
@@ -262,7 +262,7 @@
                 <w:rFonts w:ascii="Calibri" w:hAnsi="Calibri"/>
                 <w:sz w:val="20"/>
               </w:rPr>
-              <w:t xml:space="preserve">N = 1,874</w:t>
+              <w:t xml:space="preserve">N = 1,825</w:t>
             </w:r>
           </w:p>
         </w:tc>
@@ -306,7 +306,7 @@
                 <w:rFonts w:ascii="Calibri" w:hAnsi="Calibri"/>
                 <w:sz w:val="20"/>
               </w:rPr>
-              <w:t xml:space="preserve">N = 1,874</w:t>
+              <w:t xml:space="preserve">N = 1,825</w:t>
             </w:r>
           </w:p>
         </w:tc>
@@ -359,7 +359,7 @@
                 <w:rFonts w:ascii="Calibri" w:hAnsi="Calibri"/>
                 <w:sz w:val="20"/>
               </w:rPr>
-              <w:t xml:space="default">4.82 (0.23)</w:t>
+              <w:t xml:space="default">4.82 (0.22)</w:t>
             </w:r>
           </w:p>
         </w:tc>
@@ -431,7 +431,7 @@
                 <w:rFonts w:ascii="Calibri" w:hAnsi="Calibri"/>
                 <w:sz w:val="20"/>
               </w:rPr>
-              <w:t xml:space="default">10.90 (0.33)</w:t>
+              <w:t xml:space="default">10.91 (0.33)</w:t>
             </w:r>
           </w:p>
         </w:tc>
@@ -657,103 +657,103 @@
                 <w:rFonts w:ascii="Calibri" w:hAnsi="Calibri"/>
                 <w:sz w:val="20"/>
               </w:rPr>
-              <w:t xml:space="default">937 / 1,838 (51%)</w:t>
-            </w:r>
-          </w:p>
-        </w:tc>
-        <w:tc>
-          <w:tcPr>
-            <w:tcBorders>
-              <w:top w:val="single" w:space="0" w:color="D3D3D3"/>
-              <w:bottom w:val="single" w:space="0" w:color="D3D3D3"/>
-              <w:start w:val="single" w:space="0" w:color="D3D3D3"/>
-              <w:end w:val="single" w:space="0" w:color="D3D3D3"/>
-            </w:tcBorders>
-          </w:tcPr>
-          <w:p>
-            <w:pPr>
-              <w:spacing w:before="0" w:after="60"/>
-              <w:keepNext/>
-              <w:jc w:val="center"/>
-            </w:pPr>
-            <w:r>
-              <w:rPr>
-                <w:rFonts w:ascii="Calibri" w:hAnsi="Calibri"/>
-                <w:sz w:val="20"/>
-              </w:rPr>
-              <w:t xml:space="default">939 / 1,841 (51%)</w:t>
-            </w:r>
-          </w:p>
-        </w:tc>
-        <w:tc>
-          <w:tcPr>
-            <w:tcBorders>
-              <w:top w:val="single" w:space="0" w:color="D3D3D3"/>
-              <w:bottom w:val="single" w:space="0" w:color="D3D3D3"/>
-              <w:start w:val="single" w:space="0" w:color="D3D3D3"/>
-              <w:end w:val="single" w:space="0" w:color="D3D3D3"/>
-            </w:tcBorders>
-          </w:tcPr>
-          <w:p>
-            <w:pPr>
-              <w:spacing w:before="0" w:after="60"/>
-              <w:keepNext/>
-              <w:jc w:val="center"/>
-            </w:pPr>
-            <w:r>
-              <w:rPr>
-                <w:rFonts w:ascii="Calibri" w:hAnsi="Calibri"/>
-                <w:sz w:val="20"/>
-              </w:rPr>
-              <w:t xml:space="default">945 / 1,848 (51%)</w:t>
-            </w:r>
-          </w:p>
-        </w:tc>
-        <w:tc>
-          <w:tcPr>
-            <w:tcBorders>
-              <w:top w:val="single" w:space="0" w:color="D3D3D3"/>
-              <w:bottom w:val="single" w:space="0" w:color="D3D3D3"/>
-              <w:start w:val="single" w:space="0" w:color="D3D3D3"/>
-              <w:end w:val="single" w:space="0" w:color="D3D3D3"/>
-            </w:tcBorders>
-          </w:tcPr>
-          <w:p>
-            <w:pPr>
-              <w:spacing w:before="0" w:after="60"/>
-              <w:keepNext/>
-              <w:jc w:val="center"/>
-            </w:pPr>
-            <w:r>
-              <w:rPr>
-                <w:rFonts w:ascii="Calibri" w:hAnsi="Calibri"/>
-                <w:sz w:val="20"/>
-              </w:rPr>
-              <w:t xml:space="default">955 / 1,874 (51%)</w:t>
-            </w:r>
-          </w:p>
-        </w:tc>
-        <w:tc>
-          <w:tcPr>
-            <w:tcBorders>
-              <w:top w:val="single" w:space="0" w:color="D3D3D3"/>
-              <w:bottom w:val="single" w:space="0" w:color="D3D3D3"/>
-              <w:start w:val="single" w:space="0" w:color="D3D3D3"/>
-              <w:end w:val="single" w:space="0" w:color="D3D3D3"/>
-            </w:tcBorders>
-          </w:tcPr>
-          <w:p>
-            <w:pPr>
-              <w:spacing w:before="0" w:after="60"/>
-              <w:keepNext/>
-              <w:jc w:val="center"/>
-            </w:pPr>
-            <w:r>
-              <w:rPr>
-                <w:rFonts w:ascii="Calibri" w:hAnsi="Calibri"/>
-                <w:sz w:val="20"/>
-              </w:rPr>
-              <w:t xml:space="default">955 / 1,874 (51%)</w:t>
+              <w:t xml:space="default">917 / 1,790 (51%)</w:t>
+            </w:r>
+          </w:p>
+        </w:tc>
+        <w:tc>
+          <w:tcPr>
+            <w:tcBorders>
+              <w:top w:val="single" w:space="0" w:color="D3D3D3"/>
+              <w:bottom w:val="single" w:space="0" w:color="D3D3D3"/>
+              <w:start w:val="single" w:space="0" w:color="D3D3D3"/>
+              <w:end w:val="single" w:space="0" w:color="D3D3D3"/>
+            </w:tcBorders>
+          </w:tcPr>
+          <w:p>
+            <w:pPr>
+              <w:spacing w:before="0" w:after="60"/>
+              <w:keepNext/>
+              <w:jc w:val="center"/>
+            </w:pPr>
+            <w:r>
+              <w:rPr>
+                <w:rFonts w:ascii="Calibri" w:hAnsi="Calibri"/>
+                <w:sz w:val="20"/>
+              </w:rPr>
+              <w:t xml:space="default">919 / 1,793 (51%)</w:t>
+            </w:r>
+          </w:p>
+        </w:tc>
+        <w:tc>
+          <w:tcPr>
+            <w:tcBorders>
+              <w:top w:val="single" w:space="0" w:color="D3D3D3"/>
+              <w:bottom w:val="single" w:space="0" w:color="D3D3D3"/>
+              <w:start w:val="single" w:space="0" w:color="D3D3D3"/>
+              <w:end w:val="single" w:space="0" w:color="D3D3D3"/>
+            </w:tcBorders>
+          </w:tcPr>
+          <w:p>
+            <w:pPr>
+              <w:spacing w:before="0" w:after="60"/>
+              <w:keepNext/>
+              <w:jc w:val="center"/>
+            </w:pPr>
+            <w:r>
+              <w:rPr>
+                <w:rFonts w:ascii="Calibri" w:hAnsi="Calibri"/>
+                <w:sz w:val="20"/>
+              </w:rPr>
+              <w:t xml:space="default">925 / 1,800 (51%)</w:t>
+            </w:r>
+          </w:p>
+        </w:tc>
+        <w:tc>
+          <w:tcPr>
+            <w:tcBorders>
+              <w:top w:val="single" w:space="0" w:color="D3D3D3"/>
+              <w:bottom w:val="single" w:space="0" w:color="D3D3D3"/>
+              <w:start w:val="single" w:space="0" w:color="D3D3D3"/>
+              <w:end w:val="single" w:space="0" w:color="D3D3D3"/>
+            </w:tcBorders>
+          </w:tcPr>
+          <w:p>
+            <w:pPr>
+              <w:spacing w:before="0" w:after="60"/>
+              <w:keepNext/>
+              <w:jc w:val="center"/>
+            </w:pPr>
+            <w:r>
+              <w:rPr>
+                <w:rFonts w:ascii="Calibri" w:hAnsi="Calibri"/>
+                <w:sz w:val="20"/>
+              </w:rPr>
+              <w:t xml:space="default">935 / 1,825 (51%)</w:t>
+            </w:r>
+          </w:p>
+        </w:tc>
+        <w:tc>
+          <w:tcPr>
+            <w:tcBorders>
+              <w:top w:val="single" w:space="0" w:color="D3D3D3"/>
+              <w:bottom w:val="single" w:space="0" w:color="D3D3D3"/>
+              <w:start w:val="single" w:space="0" w:color="D3D3D3"/>
+              <w:end w:val="single" w:space="0" w:color="D3D3D3"/>
+            </w:tcBorders>
+          </w:tcPr>
+          <w:p>
+            <w:pPr>
+              <w:spacing w:before="0" w:after="60"/>
+              <w:keepNext/>
+              <w:jc w:val="center"/>
+            </w:pPr>
+            <w:r>
+              <w:rPr>
+                <w:rFonts w:ascii="Calibri" w:hAnsi="Calibri"/>
+                <w:sz w:val="20"/>
+              </w:rPr>
+              <w:t xml:space="default">935 / 1,825 (51%)</w:t>
             </w:r>
           </w:p>
         </w:tc>
@@ -806,103 +806,103 @@
                 <w:rFonts w:ascii="Calibri" w:hAnsi="Calibri"/>
                 <w:sz w:val="20"/>
               </w:rPr>
-              <w:t xml:space="default">901 / 1,838 (49%)</w:t>
-            </w:r>
-          </w:p>
-        </w:tc>
-        <w:tc>
-          <w:tcPr>
-            <w:tcBorders>
-              <w:top w:val="single" w:space="0" w:color="D3D3D3"/>
-              <w:bottom w:val="single" w:space="0" w:color="D3D3D3"/>
-              <w:start w:val="single" w:space="0" w:color="D3D3D3"/>
-              <w:end w:val="single" w:space="0" w:color="D3D3D3"/>
-            </w:tcBorders>
-          </w:tcPr>
-          <w:p>
-            <w:pPr>
-              <w:spacing w:before="0" w:after="60"/>
-              <w:keepNext/>
-              <w:jc w:val="center"/>
-            </w:pPr>
-            <w:r>
-              <w:rPr>
-                <w:rFonts w:ascii="Calibri" w:hAnsi="Calibri"/>
-                <w:sz w:val="20"/>
-              </w:rPr>
-              <w:t xml:space="default">902 / 1,841 (49%)</w:t>
-            </w:r>
-          </w:p>
-        </w:tc>
-        <w:tc>
-          <w:tcPr>
-            <w:tcBorders>
-              <w:top w:val="single" w:space="0" w:color="D3D3D3"/>
-              <w:bottom w:val="single" w:space="0" w:color="D3D3D3"/>
-              <w:start w:val="single" w:space="0" w:color="D3D3D3"/>
-              <w:end w:val="single" w:space="0" w:color="D3D3D3"/>
-            </w:tcBorders>
-          </w:tcPr>
-          <w:p>
-            <w:pPr>
-              <w:spacing w:before="0" w:after="60"/>
-              <w:keepNext/>
-              <w:jc w:val="center"/>
-            </w:pPr>
-            <w:r>
-              <w:rPr>
-                <w:rFonts w:ascii="Calibri" w:hAnsi="Calibri"/>
-                <w:sz w:val="20"/>
-              </w:rPr>
-              <w:t xml:space="default">903 / 1,848 (49%)</w:t>
-            </w:r>
-          </w:p>
-        </w:tc>
-        <w:tc>
-          <w:tcPr>
-            <w:tcBorders>
-              <w:top w:val="single" w:space="0" w:color="D3D3D3"/>
-              <w:bottom w:val="single" w:space="0" w:color="D3D3D3"/>
-              <w:start w:val="single" w:space="0" w:color="D3D3D3"/>
-              <w:end w:val="single" w:space="0" w:color="D3D3D3"/>
-            </w:tcBorders>
-          </w:tcPr>
-          <w:p>
-            <w:pPr>
-              <w:spacing w:before="0" w:after="60"/>
-              <w:keepNext/>
-              <w:jc w:val="center"/>
-            </w:pPr>
-            <w:r>
-              <w:rPr>
-                <w:rFonts w:ascii="Calibri" w:hAnsi="Calibri"/>
-                <w:sz w:val="20"/>
-              </w:rPr>
-              <w:t xml:space="default">919 / 1,874 (49%)</w:t>
-            </w:r>
-          </w:p>
-        </w:tc>
-        <w:tc>
-          <w:tcPr>
-            <w:tcBorders>
-              <w:top w:val="single" w:space="0" w:color="D3D3D3"/>
-              <w:bottom w:val="single" w:space="0" w:color="D3D3D3"/>
-              <w:start w:val="single" w:space="0" w:color="D3D3D3"/>
-              <w:end w:val="single" w:space="0" w:color="D3D3D3"/>
-            </w:tcBorders>
-          </w:tcPr>
-          <w:p>
-            <w:pPr>
-              <w:spacing w:before="0" w:after="60"/>
-              <w:keepNext/>
-              <w:jc w:val="center"/>
-            </w:pPr>
-            <w:r>
-              <w:rPr>
-                <w:rFonts w:ascii="Calibri" w:hAnsi="Calibri"/>
-                <w:sz w:val="20"/>
-              </w:rPr>
-              <w:t xml:space="default">919 / 1,874 (49%)</w:t>
+              <w:t xml:space="default">873 / 1,790 (49%)</w:t>
+            </w:r>
+          </w:p>
+        </w:tc>
+        <w:tc>
+          <w:tcPr>
+            <w:tcBorders>
+              <w:top w:val="single" w:space="0" w:color="D3D3D3"/>
+              <w:bottom w:val="single" w:space="0" w:color="D3D3D3"/>
+              <w:start w:val="single" w:space="0" w:color="D3D3D3"/>
+              <w:end w:val="single" w:space="0" w:color="D3D3D3"/>
+            </w:tcBorders>
+          </w:tcPr>
+          <w:p>
+            <w:pPr>
+              <w:spacing w:before="0" w:after="60"/>
+              <w:keepNext/>
+              <w:jc w:val="center"/>
+            </w:pPr>
+            <w:r>
+              <w:rPr>
+                <w:rFonts w:ascii="Calibri" w:hAnsi="Calibri"/>
+                <w:sz w:val="20"/>
+              </w:rPr>
+              <w:t xml:space="default">874 / 1,793 (49%)</w:t>
+            </w:r>
+          </w:p>
+        </w:tc>
+        <w:tc>
+          <w:tcPr>
+            <w:tcBorders>
+              <w:top w:val="single" w:space="0" w:color="D3D3D3"/>
+              <w:bottom w:val="single" w:space="0" w:color="D3D3D3"/>
+              <w:start w:val="single" w:space="0" w:color="D3D3D3"/>
+              <w:end w:val="single" w:space="0" w:color="D3D3D3"/>
+            </w:tcBorders>
+          </w:tcPr>
+          <w:p>
+            <w:pPr>
+              <w:spacing w:before="0" w:after="60"/>
+              <w:keepNext/>
+              <w:jc w:val="center"/>
+            </w:pPr>
+            <w:r>
+              <w:rPr>
+                <w:rFonts w:ascii="Calibri" w:hAnsi="Calibri"/>
+                <w:sz w:val="20"/>
+              </w:rPr>
+              <w:t xml:space="default">875 / 1,800 (49%)</w:t>
+            </w:r>
+          </w:p>
+        </w:tc>
+        <w:tc>
+          <w:tcPr>
+            <w:tcBorders>
+              <w:top w:val="single" w:space="0" w:color="D3D3D3"/>
+              <w:bottom w:val="single" w:space="0" w:color="D3D3D3"/>
+              <w:start w:val="single" w:space="0" w:color="D3D3D3"/>
+              <w:end w:val="single" w:space="0" w:color="D3D3D3"/>
+            </w:tcBorders>
+          </w:tcPr>
+          <w:p>
+            <w:pPr>
+              <w:spacing w:before="0" w:after="60"/>
+              <w:keepNext/>
+              <w:jc w:val="center"/>
+            </w:pPr>
+            <w:r>
+              <w:rPr>
+                <w:rFonts w:ascii="Calibri" w:hAnsi="Calibri"/>
+                <w:sz w:val="20"/>
+              </w:rPr>
+              <w:t xml:space="default">890 / 1,825 (49%)</w:t>
+            </w:r>
+          </w:p>
+        </w:tc>
+        <w:tc>
+          <w:tcPr>
+            <w:tcBorders>
+              <w:top w:val="single" w:space="0" w:color="D3D3D3"/>
+              <w:bottom w:val="single" w:space="0" w:color="D3D3D3"/>
+              <w:start w:val="single" w:space="0" w:color="D3D3D3"/>
+              <w:end w:val="single" w:space="0" w:color="D3D3D3"/>
+            </w:tcBorders>
+          </w:tcPr>
+          <w:p>
+            <w:pPr>
+              <w:spacing w:before="0" w:after="60"/>
+              <w:keepNext/>
+              <w:jc w:val="center"/>
+            </w:pPr>
+            <w:r>
+              <w:rPr>
+                <w:rFonts w:ascii="Calibri" w:hAnsi="Calibri"/>
+                <w:sz w:val="20"/>
+              </w:rPr>
+              <w:t xml:space="default">890 / 1,825 (49%)</w:t>
             </w:r>
           </w:p>
         </w:tc>
@@ -955,79 +955,79 @@
                 <w:rFonts w:ascii="Calibri" w:hAnsi="Calibri"/>
                 <w:sz w:val="20"/>
               </w:rPr>
-              <w:t xml:space="default">35 / 1,838 (1.9%)</w:t>
-            </w:r>
-          </w:p>
-        </w:tc>
-        <w:tc>
-          <w:tcPr>
-            <w:tcBorders>
-              <w:top w:val="single" w:space="0" w:color="D3D3D3"/>
-              <w:bottom w:val="single" w:space="0" w:color="D3D3D3"/>
-              <w:start w:val="single" w:space="0" w:color="D3D3D3"/>
-              <w:end w:val="single" w:space="0" w:color="D3D3D3"/>
-            </w:tcBorders>
-          </w:tcPr>
-          <w:p>
-            <w:pPr>
-              <w:spacing w:before="0" w:after="60"/>
-              <w:keepNext/>
-              <w:jc w:val="center"/>
-            </w:pPr>
-            <w:r>
-              <w:rPr>
-                <w:rFonts w:ascii="Calibri" w:hAnsi="Calibri"/>
-                <w:sz w:val="20"/>
-              </w:rPr>
-              <w:t xml:space="default">35 / 1,841 (1.9%)</w:t>
-            </w:r>
-          </w:p>
-        </w:tc>
-        <w:tc>
-          <w:tcPr>
-            <w:tcBorders>
-              <w:top w:val="single" w:space="0" w:color="D3D3D3"/>
-              <w:bottom w:val="single" w:space="0" w:color="D3D3D3"/>
-              <w:start w:val="single" w:space="0" w:color="D3D3D3"/>
-              <w:end w:val="single" w:space="0" w:color="D3D3D3"/>
-            </w:tcBorders>
-          </w:tcPr>
-          <w:p>
-            <w:pPr>
-              <w:spacing w:before="0" w:after="60"/>
-              <w:keepNext/>
-              <w:jc w:val="center"/>
-            </w:pPr>
-            <w:r>
-              <w:rPr>
-                <w:rFonts w:ascii="Calibri" w:hAnsi="Calibri"/>
-                <w:sz w:val="20"/>
-              </w:rPr>
-              <w:t xml:space="default">35 / 1,848 (1.9%)</w:t>
-            </w:r>
-          </w:p>
-        </w:tc>
-        <w:tc>
-          <w:tcPr>
-            <w:tcBorders>
-              <w:top w:val="single" w:space="0" w:color="D3D3D3"/>
-              <w:bottom w:val="single" w:space="0" w:color="D3D3D3"/>
-              <w:start w:val="single" w:space="0" w:color="D3D3D3"/>
-              <w:end w:val="single" w:space="0" w:color="D3D3D3"/>
-            </w:tcBorders>
-          </w:tcPr>
-          <w:p>
-            <w:pPr>
-              <w:spacing w:before="0" w:after="60"/>
-              <w:keepNext/>
-              <w:jc w:val="center"/>
-            </w:pPr>
-            <w:r>
-              <w:rPr>
-                <w:rFonts w:ascii="Calibri" w:hAnsi="Calibri"/>
-                <w:sz w:val="20"/>
-              </w:rPr>
-              <w:t xml:space="default">37 / 1,874 (2.0%)</w:t>
+              <w:t xml:space="default">32 / 1,790 (1.8%)</w:t>
+            </w:r>
+          </w:p>
+        </w:tc>
+        <w:tc>
+          <w:tcPr>
+            <w:tcBorders>
+              <w:top w:val="single" w:space="0" w:color="D3D3D3"/>
+              <w:bottom w:val="single" w:space="0" w:color="D3D3D3"/>
+              <w:start w:val="single" w:space="0" w:color="D3D3D3"/>
+              <w:end w:val="single" w:space="0" w:color="D3D3D3"/>
+            </w:tcBorders>
+          </w:tcPr>
+          <w:p>
+            <w:pPr>
+              <w:spacing w:before="0" w:after="60"/>
+              <w:keepNext/>
+              <w:jc w:val="center"/>
+            </w:pPr>
+            <w:r>
+              <w:rPr>
+                <w:rFonts w:ascii="Calibri" w:hAnsi="Calibri"/>
+                <w:sz w:val="20"/>
+              </w:rPr>
+              <w:t xml:space="default">32 / 1,793 (1.8%)</w:t>
+            </w:r>
+          </w:p>
+        </w:tc>
+        <w:tc>
+          <w:tcPr>
+            <w:tcBorders>
+              <w:top w:val="single" w:space="0" w:color="D3D3D3"/>
+              <w:bottom w:val="single" w:space="0" w:color="D3D3D3"/>
+              <w:start w:val="single" w:space="0" w:color="D3D3D3"/>
+              <w:end w:val="single" w:space="0" w:color="D3D3D3"/>
+            </w:tcBorders>
+          </w:tcPr>
+          <w:p>
+            <w:pPr>
+              <w:spacing w:before="0" w:after="60"/>
+              <w:keepNext/>
+              <w:jc w:val="center"/>
+            </w:pPr>
+            <w:r>
+              <w:rPr>
+                <w:rFonts w:ascii="Calibri" w:hAnsi="Calibri"/>
+                <w:sz w:val="20"/>
+              </w:rPr>
+              <w:t xml:space="default">32 / 1,800 (1.8%)</w:t>
+            </w:r>
+          </w:p>
+        </w:tc>
+        <w:tc>
+          <w:tcPr>
+            <w:tcBorders>
+              <w:top w:val="single" w:space="0" w:color="D3D3D3"/>
+              <w:bottom w:val="single" w:space="0" w:color="D3D3D3"/>
+              <w:start w:val="single" w:space="0" w:color="D3D3D3"/>
+              <w:end w:val="single" w:space="0" w:color="D3D3D3"/>
+            </w:tcBorders>
+          </w:tcPr>
+          <w:p>
+            <w:pPr>
+              <w:spacing w:before="0" w:after="60"/>
+              <w:keepNext/>
+              <w:jc w:val="center"/>
+            </w:pPr>
+            <w:r>
+              <w:rPr>
+                <w:rFonts w:ascii="Calibri" w:hAnsi="Calibri"/>
+                <w:sz w:val="20"/>
+              </w:rPr>
+              <w:t xml:space="default">33 / 1,825 (1.8%)</w:t>
             </w:r>
           </w:p>
         </w:tc>
@@ -1104,55 +1104,55 @@
                 <w:rFonts w:ascii="Calibri" w:hAnsi="Calibri"/>
                 <w:sz w:val="20"/>
               </w:rPr>
-              <w:t xml:space="default">0.26 (0.95)</w:t>
-            </w:r>
-          </w:p>
-        </w:tc>
-        <w:tc>
-          <w:tcPr>
-            <w:tcBorders>
-              <w:top w:val="single" w:space="0" w:color="D3D3D3"/>
-              <w:bottom w:val="single" w:space="0" w:color="D3D3D3"/>
-              <w:start w:val="single" w:space="0" w:color="D3D3D3"/>
-              <w:end w:val="single" w:space="0" w:color="D3D3D3"/>
-            </w:tcBorders>
-          </w:tcPr>
-          <w:p>
-            <w:pPr>
-              <w:spacing w:before="0" w:after="60"/>
-              <w:keepNext/>
-              <w:jc w:val="center"/>
-            </w:pPr>
-            <w:r>
-              <w:rPr>
-                <w:rFonts w:ascii="Calibri" w:hAnsi="Calibri"/>
-                <w:sz w:val="20"/>
-              </w:rPr>
-              <w:t xml:space="default">0.23 (0.96)</w:t>
-            </w:r>
-          </w:p>
-        </w:tc>
-        <w:tc>
-          <w:tcPr>
-            <w:tcBorders>
-              <w:top w:val="single" w:space="0" w:color="D3D3D3"/>
-              <w:bottom w:val="single" w:space="0" w:color="D3D3D3"/>
-              <w:start w:val="single" w:space="0" w:color="D3D3D3"/>
-              <w:end w:val="single" w:space="0" w:color="D3D3D3"/>
-            </w:tcBorders>
-          </w:tcPr>
-          <w:p>
-            <w:pPr>
-              <w:spacing w:before="0" w:after="60"/>
-              <w:keepNext/>
-              <w:jc w:val="center"/>
-            </w:pPr>
-            <w:r>
-              <w:rPr>
-                <w:rFonts w:ascii="Calibri" w:hAnsi="Calibri"/>
-                <w:sz w:val="20"/>
-              </w:rPr>
-              <w:t xml:space="default">0.21 (0.97)</w:t>
+              <w:t xml:space="default">0.27 (0.95)</w:t>
+            </w:r>
+          </w:p>
+        </w:tc>
+        <w:tc>
+          <w:tcPr>
+            <w:tcBorders>
+              <w:top w:val="single" w:space="0" w:color="D3D3D3"/>
+              <w:bottom w:val="single" w:space="0" w:color="D3D3D3"/>
+              <w:start w:val="single" w:space="0" w:color="D3D3D3"/>
+              <w:end w:val="single" w:space="0" w:color="D3D3D3"/>
+            </w:tcBorders>
+          </w:tcPr>
+          <w:p>
+            <w:pPr>
+              <w:spacing w:before="0" w:after="60"/>
+              <w:keepNext/>
+              <w:jc w:val="center"/>
+            </w:pPr>
+            <w:r>
+              <w:rPr>
+                <w:rFonts w:ascii="Calibri" w:hAnsi="Calibri"/>
+                <w:sz w:val="20"/>
+              </w:rPr>
+              <w:t xml:space="default">0.24 (0.96)</w:t>
+            </w:r>
+          </w:p>
+        </w:tc>
+        <w:tc>
+          <w:tcPr>
+            <w:tcBorders>
+              <w:top w:val="single" w:space="0" w:color="D3D3D3"/>
+              <w:bottom w:val="single" w:space="0" w:color="D3D3D3"/>
+              <w:start w:val="single" w:space="0" w:color="D3D3D3"/>
+              <w:end w:val="single" w:space="0" w:color="D3D3D3"/>
+            </w:tcBorders>
+          </w:tcPr>
+          <w:p>
+            <w:pPr>
+              <w:spacing w:before="0" w:after="60"/>
+              <w:keepNext/>
+              <w:jc w:val="center"/>
+            </w:pPr>
+            <w:r>
+              <w:rPr>
+                <w:rFonts w:ascii="Calibri" w:hAnsi="Calibri"/>
+                <w:sz w:val="20"/>
+              </w:rPr>
+              <w:t xml:space="default">0.22 (0.97)</w:t>
             </w:r>
           </w:p>
         </w:tc>
@@ -1253,79 +1253,79 @@
                 <w:rFonts w:ascii="Calibri" w:hAnsi="Calibri"/>
                 <w:sz w:val="20"/>
               </w:rPr>
-              <w:t xml:space="default">932 (538)</w:t>
-            </w:r>
-          </w:p>
-        </w:tc>
-        <w:tc>
-          <w:tcPr>
-            <w:tcBorders>
-              <w:top w:val="single" w:space="0" w:color="D3D3D3"/>
-              <w:bottom w:val="single" w:space="0" w:color="D3D3D3"/>
-              <w:start w:val="single" w:space="0" w:color="D3D3D3"/>
-              <w:end w:val="single" w:space="0" w:color="D3D3D3"/>
-            </w:tcBorders>
-          </w:tcPr>
-          <w:p>
-            <w:pPr>
-              <w:spacing w:before="0" w:after="60"/>
-              <w:keepNext/>
-              <w:jc w:val="center"/>
-            </w:pPr>
-            <w:r>
-              <w:rPr>
-                <w:rFonts w:ascii="Calibri" w:hAnsi="Calibri"/>
-                <w:sz w:val="20"/>
-              </w:rPr>
-              <w:t xml:space="default">1,038 (553)</w:t>
-            </w:r>
-          </w:p>
-        </w:tc>
-        <w:tc>
-          <w:tcPr>
-            <w:tcBorders>
-              <w:top w:val="single" w:space="0" w:color="D3D3D3"/>
-              <w:bottom w:val="single" w:space="0" w:color="D3D3D3"/>
-              <w:start w:val="single" w:space="0" w:color="D3D3D3"/>
-              <w:end w:val="single" w:space="0" w:color="D3D3D3"/>
-            </w:tcBorders>
-          </w:tcPr>
-          <w:p>
-            <w:pPr>
-              <w:spacing w:before="0" w:after="60"/>
-              <w:keepNext/>
-              <w:jc w:val="center"/>
-            </w:pPr>
-            <w:r>
-              <w:rPr>
-                <w:rFonts w:ascii="Calibri" w:hAnsi="Calibri"/>
-                <w:sz w:val="20"/>
-              </w:rPr>
-              <w:t xml:space="default">1,250 (601)</w:t>
-            </w:r>
-          </w:p>
-        </w:tc>
-        <w:tc>
-          <w:tcPr>
-            <w:tcBorders>
-              <w:top w:val="single" w:space="0" w:color="D3D3D3"/>
-              <w:bottom w:val="single" w:space="0" w:color="D3D3D3"/>
-              <w:start w:val="single" w:space="0" w:color="D3D3D3"/>
-              <w:end w:val="single" w:space="0" w:color="D3D3D3"/>
-            </w:tcBorders>
-          </w:tcPr>
-          <w:p>
-            <w:pPr>
-              <w:spacing w:before="0" w:after="60"/>
-              <w:keepNext/>
-              <w:jc w:val="center"/>
-            </w:pPr>
-            <w:r>
-              <w:rPr>
-                <w:rFonts w:ascii="Calibri" w:hAnsi="Calibri"/>
-                <w:sz w:val="20"/>
-              </w:rPr>
-              <w:t xml:space="default">1,375 (643)</w:t>
+              <w:t xml:space="default">932 (541)</w:t>
+            </w:r>
+          </w:p>
+        </w:tc>
+        <w:tc>
+          <w:tcPr>
+            <w:tcBorders>
+              <w:top w:val="single" w:space="0" w:color="D3D3D3"/>
+              <w:bottom w:val="single" w:space="0" w:color="D3D3D3"/>
+              <w:start w:val="single" w:space="0" w:color="D3D3D3"/>
+              <w:end w:val="single" w:space="0" w:color="D3D3D3"/>
+            </w:tcBorders>
+          </w:tcPr>
+          <w:p>
+            <w:pPr>
+              <w:spacing w:before="0" w:after="60"/>
+              <w:keepNext/>
+              <w:jc w:val="center"/>
+            </w:pPr>
+            <w:r>
+              <w:rPr>
+                <w:rFonts w:ascii="Calibri" w:hAnsi="Calibri"/>
+                <w:sz w:val="20"/>
+              </w:rPr>
+              <w:t xml:space="default">1,036 (550)</w:t>
+            </w:r>
+          </w:p>
+        </w:tc>
+        <w:tc>
+          <w:tcPr>
+            <w:tcBorders>
+              <w:top w:val="single" w:space="0" w:color="D3D3D3"/>
+              <w:bottom w:val="single" w:space="0" w:color="D3D3D3"/>
+              <w:start w:val="single" w:space="0" w:color="D3D3D3"/>
+              <w:end w:val="single" w:space="0" w:color="D3D3D3"/>
+            </w:tcBorders>
+          </w:tcPr>
+          <w:p>
+            <w:pPr>
+              <w:spacing w:before="0" w:after="60"/>
+              <w:keepNext/>
+              <w:jc w:val="center"/>
+            </w:pPr>
+            <w:r>
+              <w:rPr>
+                <w:rFonts w:ascii="Calibri" w:hAnsi="Calibri"/>
+                <w:sz w:val="20"/>
+              </w:rPr>
+              <w:t xml:space="default">1,248 (601)</w:t>
+            </w:r>
+          </w:p>
+        </w:tc>
+        <w:tc>
+          <w:tcPr>
+            <w:tcBorders>
+              <w:top w:val="single" w:space="0" w:color="D3D3D3"/>
+              <w:bottom w:val="single" w:space="0" w:color="D3D3D3"/>
+              <w:start w:val="single" w:space="0" w:color="D3D3D3"/>
+              <w:end w:val="single" w:space="0" w:color="D3D3D3"/>
+            </w:tcBorders>
+          </w:tcPr>
+          <w:p>
+            <w:pPr>
+              <w:spacing w:before="0" w:after="60"/>
+              <w:keepNext/>
+              <w:jc w:val="center"/>
+            </w:pPr>
+            <w:r>
+              <w:rPr>
+                <w:rFonts w:ascii="Calibri" w:hAnsi="Calibri"/>
+                <w:sz w:val="20"/>
+              </w:rPr>
+              <w:t xml:space="default">1,371 (644)</w:t>
             </w:r>
           </w:p>
         </w:tc>
@@ -1498,7 +1498,7 @@
                 <w:rFonts w:ascii="Calibri" w:hAnsi="Calibri"/>
                 <w:sz w:val="20"/>
               </w:rPr>
-              <w:t xml:space="default">62 (34)</w:t>
+              <w:t xml:space="default">63 (34)</w:t>
             </w:r>
           </w:p>
         </w:tc>
@@ -1647,7 +1647,7 @@
                 <w:rFonts w:ascii="Calibri" w:hAnsi="Calibri"/>
                 <w:sz w:val="20"/>
               </w:rPr>
-              <w:t xml:space="default">553 (81)</w:t>
+              <w:t xml:space="default">552 (81)</w:t>
             </w:r>
           </w:p>
         </w:tc>
@@ -1945,7 +1945,7 @@
                 <w:rFonts w:ascii="Calibri" w:hAnsi="Calibri"/>
                 <w:sz w:val="20"/>
               </w:rPr>
-              <w:t xml:space="default">1,632 / 1,833 (89%)</w:t>
+              <w:t xml:space="default">1,591 / 1,787 (89%)</w:t>
             </w:r>
           </w:p>
         </w:tc>
@@ -2094,7 +2094,7 @@
                 <w:rFonts w:ascii="Calibri" w:hAnsi="Calibri"/>
                 <w:sz w:val="20"/>
               </w:rPr>
-              <w:t xml:space="default">201 / 1,833 (11%)</w:t>
+              <w:t xml:space="default">196 / 1,787 (11%)</w:t>
             </w:r>
           </w:p>
         </w:tc>
@@ -2392,7 +2392,7 @@
                 <w:rFonts w:ascii="Calibri" w:hAnsi="Calibri"/>
                 <w:sz w:val="20"/>
               </w:rPr>
-              <w:t xml:space="default">330 / 1,745 (19%)</w:t>
+              <w:t xml:space="default">322 / 1,704 (19%)</w:t>
             </w:r>
           </w:p>
         </w:tc>
@@ -2541,7 +2541,7 @@
                 <w:rFonts w:ascii="Calibri" w:hAnsi="Calibri"/>
                 <w:sz w:val="20"/>
               </w:rPr>
-              <w:t xml:space="default">657 / 1,745 (38%)</w:t>
+              <w:t xml:space="default">639 / 1,704 (38%)</w:t>
             </w:r>
           </w:p>
         </w:tc>
@@ -2690,7 +2690,7 @@
                 <w:rFonts w:ascii="Calibri" w:hAnsi="Calibri"/>
                 <w:sz w:val="20"/>
               </w:rPr>
-              <w:t xml:space="default">502 / 1,745 (29%)</w:t>
+              <w:t xml:space="default">492 / 1,704 (29%)</w:t>
             </w:r>
           </w:p>
         </w:tc>
@@ -2839,7 +2839,7 @@
                 <w:rFonts w:ascii="Calibri" w:hAnsi="Calibri"/>
                 <w:sz w:val="20"/>
               </w:rPr>
-              <w:t xml:space="default">216 / 1,745 (12%)</w:t>
+              <w:t xml:space="default">212 / 1,704 (12%)</w:t>
             </w:r>
           </w:p>
         </w:tc>
@@ -2988,7 +2988,7 @@
                 <w:rFonts w:ascii="Calibri" w:hAnsi="Calibri"/>
                 <w:sz w:val="20"/>
               </w:rPr>
-              <w:t xml:space="default">40 / 1,745 (2.3%)</w:t>
+              <w:t xml:space="default">39 / 1,704 (2.3%)</w:t>
             </w:r>
           </w:p>
         </w:tc>
@@ -3584,7 +3584,7 @@
                 <w:rFonts w:ascii="Calibri" w:hAnsi="Calibri"/>
                 <w:sz w:val="20"/>
               </w:rPr>
-              <w:t xml:space="default">0.31 (0.99)</w:t>
+              <w:t xml:space="default">0.30 (0.99)</w:t>
             </w:r>
           </w:p>
         </w:tc>
@@ -4627,7 +4627,7 @@
                 <w:rFonts w:ascii="Calibri" w:hAnsi="Calibri"/>
                 <w:sz w:val="20"/>
               </w:rPr>
-              <w:t xml:space="default">4.06 (0.65)</w:t>
+              <w:t xml:space="default">4.07 (0.65)</w:t>
             </w:r>
           </w:p>
         </w:tc>
@@ -5223,7 +5223,7 @@
                 <w:rFonts w:ascii="Calibri" w:hAnsi="Calibri"/>
                 <w:sz w:val="20"/>
               </w:rPr>
-              <w:t xml:space="default">1.38 (0.12)</w:t>
+              <w:t xml:space="default">1.39 (0.12)</w:t>
             </w:r>
           </w:p>
         </w:tc>

</xml_diff>